<commit_message>
User Acceptance Doc and Updated Interface Testing Doc
</commit_message>
<xml_diff>
--- a/User Interface Testing.docx
+++ b/User Interface Testing.docx
@@ -137,11 +137,6 @@
     <w:p/>
     <w:p/>
     <w:p>
-      <w:pPr>
-        <w:rPr>
-          <w:vertAlign w:val="superscript"/>
-        </w:rPr>
-      </w:pPr>
       <w:r>
         <w:t>Clicking on the “</w:t>
       </w:r>
@@ -151,14 +146,11 @@
       <w:r>
         <w:t>” button will open the file explorer on the user’s computer and allow the user to browse their computer and select a wav file</w:t>
       </w:r>
-    </w:p>
-    <w:p>
-      <w:pPr>
-        <w:rPr>
-          <w:vertAlign w:val="superscript"/>
-        </w:rPr>
-      </w:pPr>
-    </w:p>
+      <w:r>
+        <w:t xml:space="preserve">. As of now, it only allows wav files to be selected (This may change in the future). </w:t>
+      </w:r>
+    </w:p>
+    <w:p/>
     <w:p>
       <w:r>
         <w:t>After selecting a file, when the user clicks “open” the file will be read into the program</w:t>
@@ -170,7 +162,7 @@
     <w:p/>
     <w:p>
       <w:r>
-        <w:t xml:space="preserve">As of now, once a file is loaded, the user can still click the “select a .wav file” button and start the process again with another file, in another series of windows. This </w:t>
+        <w:t xml:space="preserve">As of now, once a file is loaded, the user can still click the “select a file” button and start the process again with another file, in another series of windows. This </w:t>
       </w:r>
       <w:r>
         <w:t xml:space="preserve">may change in a later update. </w:t>
@@ -256,21 +248,7 @@
         <w:t xml:space="preserve"> displayed</w:t>
       </w:r>
       <w:r>
-        <w:t xml:space="preserve"> will be the calculated </w:t>
-      </w:r>
-      <w:commentRangeStart w:id="1"/>
-      <w:r>
-        <w:t xml:space="preserve">LUFs </w:t>
-      </w:r>
-      <w:commentRangeEnd w:id="1"/>
-      <w:r>
-        <w:rPr>
-          <w:rStyle w:val="CommentReference"/>
-        </w:rPr>
-        <w:commentReference w:id="1"/>
-      </w:r>
-      <w:r>
-        <w:t xml:space="preserve">value of the uploaded sound file. </w:t>
+        <w:t xml:space="preserve"> will be the calculated LUFs value of the uploaded sound file. </w:t>
       </w:r>
     </w:p>
     <w:p/>
@@ -279,38 +257,10 @@
         <w:t xml:space="preserve">The </w:t>
       </w:r>
       <w:r>
-        <w:t xml:space="preserve">True </w:t>
-      </w:r>
-      <w:commentRangeStart w:id="2"/>
-      <w:r>
-        <w:t>Peak</w:t>
-      </w:r>
-      <w:commentRangeEnd w:id="2"/>
-      <w:r>
-        <w:rPr>
-          <w:rStyle w:val="CommentReference"/>
-        </w:rPr>
-        <w:commentReference w:id="2"/>
-      </w:r>
-      <w:r>
-        <w:t xml:space="preserve"> value displayed </w:t>
-      </w:r>
-      <w:r>
-        <w:t xml:space="preserve">will be the true peak value of the uploaded sound </w:t>
-      </w:r>
-      <w:commentRangeStart w:id="3"/>
-      <w:r>
-        <w:t>file</w:t>
-      </w:r>
-      <w:commentRangeEnd w:id="3"/>
-      <w:r>
-        <w:rPr>
-          <w:rStyle w:val="CommentReference"/>
-        </w:rPr>
-        <w:commentReference w:id="3"/>
-      </w:r>
-      <w:r>
-        <w:t xml:space="preserve">. </w:t>
+        <w:t xml:space="preserve">True Peak value displayed </w:t>
+      </w:r>
+      <w:r>
+        <w:t xml:space="preserve">will be the true peak value of the uploaded sound file. </w:t>
       </w:r>
     </w:p>
     <w:p/>
@@ -371,28 +321,7 @@
     </w:p>
     <w:p>
       <w:r>
-        <w:t>If the user does not have the standards file downloaded onto their device</w:t>
-      </w:r>
-      <w:r>
-        <w:t xml:space="preserve">, </w:t>
-      </w:r>
-      <w:r>
-        <w:t xml:space="preserve">(It will be included in the executable file, so this would </w:t>
-      </w:r>
-      <w:r>
-        <w:t xml:space="preserve">only </w:t>
-      </w:r>
-      <w:r>
-        <w:t>be in the case that it got deleted or moved)</w:t>
-      </w:r>
-      <w:r>
-        <w:t xml:space="preserve">, </w:t>
-      </w:r>
-      <w:r>
-        <w:t>when the main window opens, they will get the below error message</w:t>
-      </w:r>
-      <w:r>
-        <w:t xml:space="preserve"> and will not be able to interact with the main window: </w:t>
+        <w:t xml:space="preserve">If the user does not have the standards file downloaded onto their device, (It will be included in the executable file, so this would only be in the case that it got deleted or moved), when the main window opens, they will get the below error message and will not be able to interact with the main window: </w:t>
       </w:r>
     </w:p>
     <w:p>
@@ -561,7 +490,19 @@
         <w:t xml:space="preserve"> </w:t>
       </w:r>
       <w:r>
-        <w:t>what platform they would like to see if their file passes</w:t>
+        <w:t>wh</w:t>
+      </w:r>
+      <w:r>
+        <w:t>ich</w:t>
+      </w:r>
+      <w:r>
+        <w:t xml:space="preserve"> platform</w:t>
+      </w:r>
+      <w:r>
+        <w:t>(s)</w:t>
+      </w:r>
+      <w:r>
+        <w:t xml:space="preserve"> they would like to see if their file passes</w:t>
       </w:r>
       <w:r>
         <w:t xml:space="preserve"> the standards of</w:t>
@@ -579,7 +520,13 @@
         <w:t>,</w:t>
       </w:r>
       <w:r>
-        <w:t xml:space="preserve"> the default one is Spotify. If they wish to change which platform their file is tested </w:t>
+        <w:t xml:space="preserve"> the default one is Spotify. If they wish to change which platform</w:t>
+      </w:r>
+      <w:r>
+        <w:t>(s)</w:t>
+      </w:r>
+      <w:r>
+        <w:t xml:space="preserve"> their file is tested </w:t>
       </w:r>
       <w:r>
         <w:t>against,</w:t>
@@ -591,11 +538,15 @@
         <w:t>-</w:t>
       </w:r>
       <w:r>
-        <w:t>down menu:</w:t>
-      </w:r>
-    </w:p>
-    <w:p/>
-    <w:p>
+        <w:t>down menu</w:t>
+      </w:r>
+      <w:r>
+        <w:t xml:space="preserve">. </w:t>
+      </w:r>
+    </w:p>
+    <w:p/>
+    <w:p>
+      <w:commentRangeStart w:id="1"/>
       <w:r>
         <w:rPr>
           <w:noProof/>
@@ -649,6 +600,13 @@
           </wp:inline>
         </w:drawing>
       </w:r>
+      <w:commentRangeEnd w:id="1"/>
+      <w:r>
+        <w:rPr>
+          <w:rStyle w:val="CommentReference"/>
+        </w:rPr>
+        <w:commentReference w:id="1"/>
+      </w:r>
     </w:p>
     <w:p/>
     <w:p>
@@ -681,13 +639,29 @@
     <w:p>
       <w:r>
         <w:lastRenderedPageBreak/>
-        <w:t xml:space="preserve">The checkmark indicates which platform is currently selected. </w:t>
-      </w:r>
-      <w:r>
-        <w:t>Clicking on any of these wi</w:t>
-      </w:r>
-      <w:r>
-        <w:t xml:space="preserve">ll cause “Spotify” to be replaced with the chosen platform. </w:t>
+        <w:t xml:space="preserve">To select a platform, the user can click on the </w:t>
+      </w:r>
+      <w:r>
+        <w:t xml:space="preserve">name of the platform they would like added to the report and it will be highlighted to indicate it was selected. If they wish to unselect it, they can click on the platform name again and it will no longer be highlighted. </w:t>
+      </w:r>
+      <w:r>
+        <w:t>The user may select more than one standard</w:t>
+      </w:r>
+      <w:r>
+        <w:t xml:space="preserve">. To select all available platforms currently loaded into the </w:t>
+      </w:r>
+      <w:proofErr w:type="gramStart"/>
+      <w:r>
+        <w:t>program,  the</w:t>
+      </w:r>
+      <w:proofErr w:type="gramEnd"/>
+      <w:r>
+        <w:t xml:space="preserve"> user can click the “All available Platforms” button. This has the same effect as selecting each platform from the list. </w:t>
+      </w:r>
+    </w:p>
+    <w:p>
+      <w:r>
+        <w:t xml:space="preserve">. </w:t>
       </w:r>
     </w:p>
     <w:p/>
@@ -856,10 +830,12 @@
     </w:p>
     <w:p/>
     <w:p>
+      <w:commentRangeStart w:id="2"/>
       <w:r>
         <w:rPr>
           <w:noProof/>
         </w:rPr>
+        <w:lastRenderedPageBreak/>
         <w:drawing>
           <wp:inline distT="0" distB="0" distL="0" distR="0" wp14:anchorId="209B3DD5" wp14:editId="32EE1EA9">
             <wp:extent cx="5943600" cy="3128010"/>
@@ -907,15 +883,39 @@
           </wp:inline>
         </w:drawing>
       </w:r>
-    </w:p>
-    <w:p/>
-    <w:p>
-      <w:r>
-        <w:lastRenderedPageBreak/>
+      <w:commentRangeEnd w:id="2"/>
+      <w:r>
+        <w:rPr>
+          <w:rStyle w:val="CommentReference"/>
+        </w:rPr>
+        <w:commentReference w:id="2"/>
+      </w:r>
+    </w:p>
+    <w:p/>
+    <w:p>
+      <w:r>
         <w:t>It will once again show the calculated LUFs and True Peak values from the input file</w:t>
       </w:r>
       <w:r>
-        <w:t xml:space="preserve">. It will also show the selected platforms and what their cutoff values are for the selected standards. Lastly, it will show if the file would pass or fail when compared to the platform’s standard. </w:t>
+        <w:t xml:space="preserve">. It will also show the selected platforms and what their cutoff values are for the selected standards. Lastly, it will show </w:t>
+      </w:r>
+      <w:r>
+        <w:t xml:space="preserve">how close the standard value from the input file is to the platform’s cutoff value.  </w:t>
+      </w:r>
+      <w:r>
+        <w:t xml:space="preserve">if the file would pass </w:t>
+      </w:r>
+      <w:r>
+        <w:t xml:space="preserve">the platform’s standard, the number is green. If the file would pass the </w:t>
+      </w:r>
+      <w:r>
+        <w:t xml:space="preserve">platform’s </w:t>
+      </w:r>
+      <w:r>
+        <w:t xml:space="preserve">standard but is within a certain </w:t>
+      </w:r>
+      <w:r>
+        <w:t xml:space="preserve">+/- value of the standard it is shown in yellow. If the file would not pass the platform’s standard it is shown in red. </w:t>
       </w:r>
     </w:p>
     <w:p>
@@ -1107,6 +1107,7 @@
     <w:p/>
     <w:p>
       <w:r>
+        <w:lastRenderedPageBreak/>
         <w:t xml:space="preserve">When the user clicks the “Enter” button the input platform and standard will be added to the existing list within the program and will be able to be selected by the user to be included in the report. </w:t>
       </w:r>
     </w:p>
@@ -1158,16 +1159,16 @@
       <w:r>
         <w:t xml:space="preserve">no error message will pop up, but no additional standard will be </w:t>
       </w:r>
-      <w:commentRangeStart w:id="4"/>
+      <w:commentRangeStart w:id="3"/>
       <w:r>
         <w:t>added</w:t>
       </w:r>
-      <w:commentRangeEnd w:id="4"/>
+      <w:commentRangeEnd w:id="3"/>
       <w:r>
         <w:rPr>
           <w:rStyle w:val="CommentReference"/>
         </w:rPr>
-        <w:commentReference w:id="4"/>
+        <w:commentReference w:id="3"/>
       </w:r>
       <w:r>
         <w:t xml:space="preserve">. </w:t>
@@ -1231,7 +1232,6 @@
         <w:rPr>
           <w:noProof/>
         </w:rPr>
-        <w:lastRenderedPageBreak/>
         <w:drawing>
           <wp:inline distT="0" distB="0" distL="0" distR="0" wp14:anchorId="0C88043A" wp14:editId="50242C6A">
             <wp:extent cx="2342961" cy="989426"/>
@@ -1529,6 +1529,7 @@
         <w:rPr>
           <w:noProof/>
         </w:rPr>
+        <w:lastRenderedPageBreak/>
         <w:drawing>
           <wp:inline distT="0" distB="0" distL="0" distR="0" wp14:anchorId="2D4DCEE8" wp14:editId="570C38EB">
             <wp:extent cx="3103452" cy="1343440"/>
@@ -1727,7 +1728,6 @@
           <w:sz w:val="16"/>
           <w:szCs w:val="16"/>
         </w:rPr>
-        <w:lastRenderedPageBreak/>
         <w:drawing>
           <wp:inline distT="0" distB="0" distL="0" distR="0" wp14:anchorId="4DF48AB8" wp14:editId="136DCE29">
             <wp:extent cx="5943600" cy="803275"/>
@@ -2069,6 +2069,7 @@
     <w:p/>
     <w:p>
       <w:r>
+        <w:lastRenderedPageBreak/>
         <w:t xml:space="preserve">Any deleted standards will remain removed from the database until if/when they are added back in. Even if the program is closed and re-opened. </w:t>
       </w:r>
     </w:p>
@@ -2137,7 +2138,6 @@
         <w:rPr>
           <w:noProof/>
         </w:rPr>
-        <w:lastRenderedPageBreak/>
         <w:drawing>
           <wp:inline distT="0" distB="0" distL="0" distR="0" wp14:anchorId="6B55C2E8" wp14:editId="033B087D">
             <wp:extent cx="5041900" cy="2603500"/>
@@ -2239,7 +2239,7 @@
       </w:r>
     </w:p>
   </w:comment>
-  <w:comment w:id="1" w:author="Leah Squiller" w:date="2022-03-25T10:20:00Z" w:initials="LS">
+  <w:comment w:id="1" w:author="Leah Squiller" w:date="2022-04-01T16:11:00Z" w:initials="LS">
     <w:p>
       <w:r>
         <w:rPr>
@@ -2252,11 +2252,11 @@
           <w:sz w:val="20"/>
           <w:szCs w:val="20"/>
         </w:rPr>
-        <w:t>Do we want to round the value at all? The pyloudnorm calculation results in a pretty long number</w:t>
+        <w:t>Will need updated screenshot</w:t>
       </w:r>
     </w:p>
   </w:comment>
-  <w:comment w:id="2" w:author="Leah Squiller" w:date="2022-03-25T15:13:00Z" w:initials="LS">
+  <w:comment w:id="2" w:author="Leah Squiller" w:date="2022-04-01T16:16:00Z" w:initials="LS">
     <w:p>
       <w:r>
         <w:rPr>
@@ -2269,28 +2269,11 @@
           <w:sz w:val="20"/>
           <w:szCs w:val="20"/>
         </w:rPr>
-        <w:t>Should “peak” be changed to “true peak” here and in future windows?</w:t>
+        <w:t>Will need a new screenshot</w:t>
       </w:r>
     </w:p>
   </w:comment>
-  <w:comment w:id="3" w:author="Leah Squiller" w:date="2022-03-25T09:55:00Z" w:initials="LS">
-    <w:p>
-      <w:r>
-        <w:rPr>
-          <w:rStyle w:val="CommentReference"/>
-        </w:rPr>
-        <w:annotationRef/>
-      </w:r>
-      <w:r>
-        <w:rPr>
-          <w:sz w:val="20"/>
-          <w:szCs w:val="20"/>
-        </w:rPr>
-        <w:t>Do we need units?</w:t>
-      </w:r>
-    </w:p>
-  </w:comment>
-  <w:comment w:id="4" w:author="Leah Squiller" w:date="2022-03-25T15:22:00Z" w:initials="LS">
+  <w:comment w:id="3" w:author="Leah Squiller" w:date="2022-03-25T15:22:00Z" w:initials="LS">
     <w:p>
       <w:r>
         <w:rPr>
@@ -2312,10 +2295,9 @@
 
 <file path=word/commentsExtended.xml><?xml version="1.0" encoding="utf-8"?>
 <w15:commentsEx xmlns:wpc="http://schemas.microsoft.com/office/word/2010/wordprocessingCanvas" xmlns:cx="http://schemas.microsoft.com/office/drawing/2014/chartex" xmlns:cx1="http://schemas.microsoft.com/office/drawing/2015/9/8/chartex" xmlns:cx2="http://schemas.microsoft.com/office/drawing/2015/10/21/chartex" xmlns:cx3="http://schemas.microsoft.com/office/drawing/2016/5/9/chartex" xmlns:cx4="http://schemas.microsoft.com/office/drawing/2016/5/10/chartex" xmlns:cx5="http://schemas.microsoft.com/office/drawing/2016/5/11/chartex" xmlns:cx6="http://schemas.microsoft.com/office/drawing/2016/5/12/chartex" xmlns:cx7="http://schemas.microsoft.com/office/drawing/2016/5/13/chartex" xmlns:cx8="http://schemas.microsoft.com/office/drawing/2016/5/14/chartex" xmlns:mc="http://schemas.openxmlformats.org/markup-compatibility/2006" xmlns:aink="http://schemas.microsoft.com/office/drawing/2016/ink" xmlns:am3d="http://schemas.microsoft.com/office/drawing/2017/model3d" xmlns:o="urn:schemas-microsoft-com:office:office" xmlns:r="http://schemas.openxmlformats.org/officeDocument/2006/relationships" xmlns:m="http://schemas.openxmlformats.org/officeDocument/2006/math" xmlns:v="urn:schemas-microsoft-com:vml" xmlns:wp14="http://schemas.microsoft.com/office/word/2010/wordprocessingDrawing" xmlns:wp="http://schemas.openxmlformats.org/drawingml/2006/wordprocessingDrawing" xmlns:w10="urn:schemas-microsoft-com:office:word" xmlns:w="http://schemas.openxmlformats.org/wordprocessingml/2006/main" xmlns:w14="http://schemas.microsoft.com/office/word/2010/wordml" xmlns:w15="http://schemas.microsoft.com/office/word/2012/wordml" xmlns:w16cex="http://schemas.microsoft.com/office/word/2018/wordml/cex" xmlns:w16cid="http://schemas.microsoft.com/office/word/2016/wordml/cid" xmlns:w16="http://schemas.microsoft.com/office/word/2018/wordml" xmlns:w16sdtdh="http://schemas.microsoft.com/office/word/2020/wordml/sdtdatahash" xmlns:w16se="http://schemas.microsoft.com/office/word/2015/wordml/symex" xmlns:wpg="http://schemas.microsoft.com/office/word/2010/wordprocessingGroup" xmlns:wpi="http://schemas.microsoft.com/office/word/2010/wordprocessingInk" xmlns:wne="http://schemas.microsoft.com/office/word/2006/wordml" xmlns:wps="http://schemas.microsoft.com/office/word/2010/wordprocessingShape" mc:Ignorable="w14 w15 w16se w16cid w16 w16cex w16sdtdh wp14">
-  <w15:commentEx w15:paraId="5E801B53" w15:done="0"/>
-  <w15:commentEx w15:paraId="204D6D5C" w15:done="0"/>
-  <w15:commentEx w15:paraId="176329AE" w15:done="0"/>
-  <w15:commentEx w15:paraId="369D16E5" w15:done="0"/>
+  <w15:commentEx w15:paraId="648142B4" w15:done="0"/>
+  <w15:commentEx w15:paraId="5684FF41" w15:done="0"/>
+  <w15:commentEx w15:paraId="058F8A85" w15:done="0"/>
   <w15:commentEx w15:paraId="49198181" w15:done="0"/>
 </w15:commentsEx>
 </file>
@@ -2323,19 +2305,17 @@
 <file path=word/commentsExtensible.xml><?xml version="1.0" encoding="utf-8"?>
 <w16cex:commentsExtensible xmlns:wpc="http://schemas.microsoft.com/office/word/2010/wordprocessingCanvas" xmlns:cx="http://schemas.microsoft.com/office/drawing/2014/chartex" xmlns:cx1="http://schemas.microsoft.com/office/drawing/2015/9/8/chartex" xmlns:cx2="http://schemas.microsoft.com/office/drawing/2015/10/21/chartex" xmlns:cx3="http://schemas.microsoft.com/office/drawing/2016/5/9/chartex" xmlns:cx4="http://schemas.microsoft.com/office/drawing/2016/5/10/chartex" xmlns:cx5="http://schemas.microsoft.com/office/drawing/2016/5/11/chartex" xmlns:cx6="http://schemas.microsoft.com/office/drawing/2016/5/12/chartex" xmlns:cx7="http://schemas.microsoft.com/office/drawing/2016/5/13/chartex" xmlns:cx8="http://schemas.microsoft.com/office/drawing/2016/5/14/chartex" xmlns:mc="http://schemas.openxmlformats.org/markup-compatibility/2006" xmlns:aink="http://schemas.microsoft.com/office/drawing/2016/ink" xmlns:am3d="http://schemas.microsoft.com/office/drawing/2017/model3d" xmlns:o="urn:schemas-microsoft-com:office:office" xmlns:r="http://schemas.openxmlformats.org/officeDocument/2006/relationships" xmlns:m="http://schemas.openxmlformats.org/officeDocument/2006/math" xmlns:v="urn:schemas-microsoft-com:vml" xmlns:wp14="http://schemas.microsoft.com/office/word/2010/wordprocessingDrawing" xmlns:wp="http://schemas.openxmlformats.org/drawingml/2006/wordprocessingDrawing" xmlns:w10="urn:schemas-microsoft-com:office:word" xmlns:w="http://schemas.openxmlformats.org/wordprocessingml/2006/main" xmlns:w14="http://schemas.microsoft.com/office/word/2010/wordml" xmlns:w15="http://schemas.microsoft.com/office/word/2012/wordml" xmlns:w16cex="http://schemas.microsoft.com/office/word/2018/wordml/cex" xmlns:w16cid="http://schemas.microsoft.com/office/word/2016/wordml/cid" xmlns:w16="http://schemas.microsoft.com/office/word/2018/wordml" xmlns:w16sdtdh="http://schemas.microsoft.com/office/word/2020/wordml/sdtdatahash" xmlns:w16se="http://schemas.microsoft.com/office/word/2015/wordml/symex" xmlns:wpg="http://schemas.microsoft.com/office/word/2010/wordprocessingGroup" xmlns:wpi="http://schemas.microsoft.com/office/word/2010/wordprocessingInk" xmlns:wne="http://schemas.microsoft.com/office/word/2006/wordml" xmlns:wps="http://schemas.microsoft.com/office/word/2010/wordprocessingShape" mc:Ignorable="w14 w15 w16se w16cid w16 w16cex w16sdtdh wp14">
   <w16cex:commentExtensible w16cex:durableId="25E811F6" w16cex:dateUtc="2022-03-25T14:03:00Z"/>
-  <w16cex:commentExtensible w16cex:durableId="25E815E5" w16cex:dateUtc="2022-03-25T14:20:00Z"/>
-  <w16cex:commentExtensible w16cex:durableId="25E85A8D" w16cex:dateUtc="2022-03-25T19:13:00Z"/>
-  <w16cex:commentExtensible w16cex:durableId="25E81028" w16cex:dateUtc="2022-03-25T13:55:00Z"/>
+  <w16cex:commentExtensible w16cex:durableId="25F1A29E" w16cex:dateUtc="2022-04-01T20:11:00Z"/>
+  <w16cex:commentExtensible w16cex:durableId="25F1A3C6" w16cex:dateUtc="2022-04-01T20:16:00Z"/>
   <w16cex:commentExtensible w16cex:durableId="25E85CB3" w16cex:dateUtc="2022-03-25T19:22:00Z"/>
 </w16cex:commentsExtensible>
 </file>
 
 <file path=word/commentsIds.xml><?xml version="1.0" encoding="utf-8"?>
 <w16cid:commentsIds xmlns:wpc="http://schemas.microsoft.com/office/word/2010/wordprocessingCanvas" xmlns:cx="http://schemas.microsoft.com/office/drawing/2014/chartex" xmlns:cx1="http://schemas.microsoft.com/office/drawing/2015/9/8/chartex" xmlns:cx2="http://schemas.microsoft.com/office/drawing/2015/10/21/chartex" xmlns:cx3="http://schemas.microsoft.com/office/drawing/2016/5/9/chartex" xmlns:cx4="http://schemas.microsoft.com/office/drawing/2016/5/10/chartex" xmlns:cx5="http://schemas.microsoft.com/office/drawing/2016/5/11/chartex" xmlns:cx6="http://schemas.microsoft.com/office/drawing/2016/5/12/chartex" xmlns:cx7="http://schemas.microsoft.com/office/drawing/2016/5/13/chartex" xmlns:cx8="http://schemas.microsoft.com/office/drawing/2016/5/14/chartex" xmlns:mc="http://schemas.openxmlformats.org/markup-compatibility/2006" xmlns:aink="http://schemas.microsoft.com/office/drawing/2016/ink" xmlns:am3d="http://schemas.microsoft.com/office/drawing/2017/model3d" xmlns:o="urn:schemas-microsoft-com:office:office" xmlns:r="http://schemas.openxmlformats.org/officeDocument/2006/relationships" xmlns:m="http://schemas.openxmlformats.org/officeDocument/2006/math" xmlns:v="urn:schemas-microsoft-com:vml" xmlns:wp14="http://schemas.microsoft.com/office/word/2010/wordprocessingDrawing" xmlns:wp="http://schemas.openxmlformats.org/drawingml/2006/wordprocessingDrawing" xmlns:w10="urn:schemas-microsoft-com:office:word" xmlns:w="http://schemas.openxmlformats.org/wordprocessingml/2006/main" xmlns:w14="http://schemas.microsoft.com/office/word/2010/wordml" xmlns:w15="http://schemas.microsoft.com/office/word/2012/wordml" xmlns:w16cex="http://schemas.microsoft.com/office/word/2018/wordml/cex" xmlns:w16cid="http://schemas.microsoft.com/office/word/2016/wordml/cid" xmlns:w16="http://schemas.microsoft.com/office/word/2018/wordml" xmlns:w16sdtdh="http://schemas.microsoft.com/office/word/2020/wordml/sdtdatahash" xmlns:w16se="http://schemas.microsoft.com/office/word/2015/wordml/symex" xmlns:wpg="http://schemas.microsoft.com/office/word/2010/wordprocessingGroup" xmlns:wpi="http://schemas.microsoft.com/office/word/2010/wordprocessingInk" xmlns:wne="http://schemas.microsoft.com/office/word/2006/wordml" xmlns:wps="http://schemas.microsoft.com/office/word/2010/wordprocessingShape" mc:Ignorable="w14 w15 w16se w16cid w16 w16cex w16sdtdh wp14">
-  <w16cid:commentId w16cid:paraId="5E801B53" w16cid:durableId="25E811F6"/>
-  <w16cid:commentId w16cid:paraId="204D6D5C" w16cid:durableId="25E815E5"/>
-  <w16cid:commentId w16cid:paraId="176329AE" w16cid:durableId="25E85A8D"/>
-  <w16cid:commentId w16cid:paraId="369D16E5" w16cid:durableId="25E81028"/>
+  <w16cid:commentId w16cid:paraId="648142B4" w16cid:durableId="25E811F6"/>
+  <w16cid:commentId w16cid:paraId="5684FF41" w16cid:durableId="25F1A29E"/>
+  <w16cid:commentId w16cid:paraId="058F8A85" w16cid:durableId="25F1A3C6"/>
   <w16cid:commentId w16cid:paraId="49198181" w16cid:durableId="25E85CB3"/>
 </w16cid:commentsIds>
 </file>

</xml_diff>